<commit_message>
EDITED template (clinical aka urinal and stool combined)
wdawda
</commit_message>
<xml_diff>
--- a/SouthJLAInformationSystemC/Resources/ClinicalMicroscopy-Template.docx
+++ b/SouthJLAInformationSystemC/Resources/ClinicalMicroscopy-Template.docx
@@ -169,25 +169,7 @@
           <w:sz w:val="18"/>
           <w:szCs w:val="18"/>
         </w:rPr>
-        <w:t xml:space="preserve"> floor SKK Bldg. 63-65 Sen. Gil </w:t>
-      </w:r>
-      <w:proofErr w:type="spellStart"/>
-      <w:r>
-        <w:rPr>
-          <w:rFonts w:ascii="Arial" w:hAnsi="Arial" w:cs="Arial"/>
-          <w:sz w:val="18"/>
-          <w:szCs w:val="18"/>
-        </w:rPr>
-        <w:t>Puyat</w:t>
-      </w:r>
-      <w:proofErr w:type="spellEnd"/>
-      <w:r>
-        <w:rPr>
-          <w:rFonts w:ascii="Arial" w:hAnsi="Arial" w:cs="Arial"/>
-          <w:sz w:val="18"/>
-          <w:szCs w:val="18"/>
-        </w:rPr>
-        <w:t xml:space="preserve"> Ave., Pasay City</w:t>
+        <w:t xml:space="preserve"> floor SKK Bldg. 63-65 Sen. Gil Puyat Ave., Pasay City</w:t>
       </w:r>
       <w:r>
         <w:rPr>
@@ -2828,8 +2810,1350 @@
           <w:rFonts w:ascii="Times New Roman" w:hAnsi="Times New Roman" w:cs="Times New Roman"/>
         </w:rPr>
       </w:pPr>
-      <w:bookmarkStart w:id="0" w:name="_GoBack"/>
-      <w:bookmarkEnd w:id="0"/>
+    </w:p>
+    <w:p>
+      <w:pPr>
+        <w:tabs>
+          <w:tab w:val="left" w:pos="180"/>
+          <w:tab w:val="left" w:pos="3315"/>
+        </w:tabs>
+        <w:rPr>
+          <w:rFonts w:ascii="Times New Roman" w:hAnsi="Times New Roman" w:cs="Times New Roman"/>
+        </w:rPr>
+      </w:pPr>
+    </w:p>
+    <w:p>
+      <w:pPr>
+        <w:tabs>
+          <w:tab w:val="left" w:pos="180"/>
+          <w:tab w:val="left" w:pos="3315"/>
+        </w:tabs>
+        <w:rPr>
+          <w:rFonts w:ascii="Times New Roman" w:hAnsi="Times New Roman" w:cs="Times New Roman"/>
+        </w:rPr>
+      </w:pPr>
+    </w:p>
+    <w:p>
+      <w:pPr>
+        <w:tabs>
+          <w:tab w:val="left" w:pos="0"/>
+        </w:tabs>
+        <w:jc w:val="right"/>
+        <w:rPr>
+          <w:rFonts w:ascii="Arial" w:hAnsi="Arial" w:cs="Arial"/>
+          <w:sz w:val="18"/>
+          <w:szCs w:val="18"/>
+        </w:rPr>
+      </w:pPr>
+      <w:r>
+        <w:rPr>
+          <w:rFonts w:ascii="Times New Roman" w:hAnsi="Times New Roman" w:cs="Times New Roman"/>
+          <w:noProof/>
+          <w:sz w:val="18"/>
+          <w:szCs w:val="18"/>
+          <w:lang w:val="en-US"/>
+        </w:rPr>
+        <w:lastRenderedPageBreak/>
+        <w:drawing>
+          <wp:anchor distT="0" distB="0" distL="114300" distR="114300" simplePos="0" relativeHeight="251662336" behindDoc="0" locked="0" layoutInCell="1" allowOverlap="1" wp14:anchorId="1608756A" wp14:editId="5D8D1ED9">
+            <wp:simplePos x="0" y="0"/>
+            <wp:positionH relativeFrom="margin">
+              <wp:align>left</wp:align>
+            </wp:positionH>
+            <wp:positionV relativeFrom="paragraph">
+              <wp:posOffset>0</wp:posOffset>
+            </wp:positionV>
+            <wp:extent cx="1391920" cy="819150"/>
+            <wp:effectExtent l="0" t="0" r="0" b="0"/>
+            <wp:wrapNone/>
+            <wp:docPr id="1" name="Picture 2" descr="smallerlogo"/>
+            <wp:cNvGraphicFramePr>
+              <a:graphicFrameLocks xmlns:a="http://schemas.openxmlformats.org/drawingml/2006/main" noChangeAspect="1"/>
+            </wp:cNvGraphicFramePr>
+            <a:graphic xmlns:a="http://schemas.openxmlformats.org/drawingml/2006/main">
+              <a:graphicData uri="http://schemas.openxmlformats.org/drawingml/2006/picture">
+                <pic:pic xmlns:pic="http://schemas.openxmlformats.org/drawingml/2006/picture">
+                  <pic:nvPicPr>
+                    <pic:cNvPr id="0" name="Picture 2" descr="smallerlogo"/>
+                    <pic:cNvPicPr>
+                      <a:picLocks noChangeAspect="1" noChangeArrowheads="1"/>
+                    </pic:cNvPicPr>
+                  </pic:nvPicPr>
+                  <pic:blipFill>
+                    <a:blip r:embed="rId5" cstate="print">
+                      <a:extLst>
+                        <a:ext uri="{28A0092B-C50C-407E-A947-70E740481C1C}">
+                          <a14:useLocalDpi xmlns:a14="http://schemas.microsoft.com/office/drawing/2010/main" val="0"/>
+                        </a:ext>
+                      </a:extLst>
+                    </a:blip>
+                    <a:srcRect/>
+                    <a:stretch>
+                      <a:fillRect/>
+                    </a:stretch>
+                  </pic:blipFill>
+                  <pic:spPr bwMode="auto">
+                    <a:xfrm>
+                      <a:off x="0" y="0"/>
+                      <a:ext cx="1391920" cy="819150"/>
+                    </a:xfrm>
+                    <a:prstGeom prst="rect">
+                      <a:avLst/>
+                    </a:prstGeom>
+                    <a:noFill/>
+                  </pic:spPr>
+                </pic:pic>
+              </a:graphicData>
+            </a:graphic>
+            <wp14:sizeRelH relativeFrom="page">
+              <wp14:pctWidth>0</wp14:pctWidth>
+            </wp14:sizeRelH>
+            <wp14:sizeRelV relativeFrom="page">
+              <wp14:pctHeight>0</wp14:pctHeight>
+            </wp14:sizeRelV>
+          </wp:anchor>
+        </w:drawing>
+      </w:r>
+      <w:r>
+        <w:rPr>
+          <w:rFonts w:ascii="Times New Roman" w:hAnsi="Times New Roman" w:cs="Times New Roman"/>
+          <w:sz w:val="18"/>
+          <w:szCs w:val="18"/>
+        </w:rPr>
+        <w:tab/>
+      </w:r>
+      <w:r>
+        <w:rPr>
+          <w:rFonts w:ascii="Times New Roman" w:hAnsi="Times New Roman" w:cs="Times New Roman"/>
+          <w:sz w:val="18"/>
+          <w:szCs w:val="18"/>
+        </w:rPr>
+        <w:tab/>
+      </w:r>
+      <w:r>
+        <w:rPr>
+          <w:rFonts w:ascii="Times New Roman" w:hAnsi="Times New Roman" w:cs="Times New Roman"/>
+          <w:sz w:val="18"/>
+          <w:szCs w:val="18"/>
+        </w:rPr>
+        <w:tab/>
+      </w:r>
+      <w:r>
+        <w:rPr>
+          <w:rFonts w:ascii="Times New Roman" w:hAnsi="Times New Roman" w:cs="Times New Roman"/>
+          <w:sz w:val="18"/>
+          <w:szCs w:val="18"/>
+        </w:rPr>
+        <w:tab/>
+      </w:r>
+      <w:r>
+        <w:rPr>
+          <w:rFonts w:ascii="Times New Roman" w:hAnsi="Times New Roman" w:cs="Times New Roman"/>
+          <w:sz w:val="18"/>
+          <w:szCs w:val="18"/>
+        </w:rPr>
+        <w:tab/>
+      </w:r>
+      <w:r>
+        <w:rPr>
+          <w:rFonts w:ascii="Times New Roman" w:hAnsi="Times New Roman" w:cs="Times New Roman"/>
+          <w:sz w:val="18"/>
+          <w:szCs w:val="18"/>
+        </w:rPr>
+        <w:tab/>
+      </w:r>
+      <w:r>
+        <w:rPr>
+          <w:rFonts w:ascii="Times New Roman" w:hAnsi="Times New Roman" w:cs="Times New Roman"/>
+          <w:sz w:val="18"/>
+          <w:szCs w:val="18"/>
+        </w:rPr>
+        <w:tab/>
+      </w:r>
+      <w:r>
+        <w:rPr>
+          <w:rFonts w:ascii="Times New Roman" w:hAnsi="Times New Roman" w:cs="Times New Roman"/>
+          <w:sz w:val="18"/>
+          <w:szCs w:val="18"/>
+        </w:rPr>
+        <w:tab/>
+      </w:r>
+      <w:r>
+        <w:rPr>
+          <w:rFonts w:ascii="Arial" w:hAnsi="Arial" w:cs="Arial"/>
+          <w:sz w:val="18"/>
+          <w:szCs w:val="18"/>
+        </w:rPr>
+        <w:t>4</w:t>
+      </w:r>
+      <w:r>
+        <w:rPr>
+          <w:rFonts w:ascii="Arial" w:hAnsi="Arial" w:cs="Arial"/>
+          <w:sz w:val="18"/>
+          <w:szCs w:val="18"/>
+          <w:vertAlign w:val="superscript"/>
+        </w:rPr>
+        <w:t>th</w:t>
+      </w:r>
+      <w:r>
+        <w:rPr>
+          <w:rFonts w:ascii="Arial" w:hAnsi="Arial" w:cs="Arial"/>
+          <w:sz w:val="18"/>
+          <w:szCs w:val="18"/>
+        </w:rPr>
+        <w:t xml:space="preserve"> floor SKK Bldg. 63-65 Sen. Gil Puyat Ave., Pasay City</w:t>
+      </w:r>
+      <w:r>
+        <w:rPr>
+          <w:rFonts w:ascii="Arial" w:hAnsi="Arial" w:cs="Arial"/>
+          <w:sz w:val="18"/>
+          <w:szCs w:val="18"/>
+        </w:rPr>
+        <w:br/>
+      </w:r>
+      <w:r>
+        <w:rPr>
+          <w:rFonts w:ascii="Arial" w:hAnsi="Arial" w:cs="Arial"/>
+          <w:b/>
+          <w:sz w:val="18"/>
+          <w:szCs w:val="18"/>
+        </w:rPr>
+        <w:t>Tel. No. 834-7046 / 0920-9537443</w:t>
+      </w:r>
+      <w:r>
+        <w:rPr>
+          <w:rFonts w:ascii="Arial" w:hAnsi="Arial" w:cs="Arial"/>
+          <w:sz w:val="18"/>
+          <w:szCs w:val="18"/>
+        </w:rPr>
+        <w:br/>
+        <w:t xml:space="preserve">Email address: </w:t>
+      </w:r>
+      <w:hyperlink r:id="rId7" w:history="1">
+        <w:r>
+          <w:rPr>
+            <w:rStyle w:val="Hyperlink"/>
+            <w:rFonts w:ascii="Arial" w:hAnsi="Arial" w:cs="Arial"/>
+            <w:color w:val="auto"/>
+            <w:sz w:val="18"/>
+            <w:szCs w:val="18"/>
+          </w:rPr>
+          <w:t>sjladi.adm@gmail.com</w:t>
+        </w:r>
+      </w:hyperlink>
+      <w:r>
+        <w:rPr>
+          <w:rFonts w:ascii="Arial" w:hAnsi="Arial" w:cs="Arial"/>
+          <w:sz w:val="18"/>
+          <w:szCs w:val="18"/>
+        </w:rPr>
+        <w:br/>
+        <w:t>DOH Accreditation No.: 13-083-17-MF-2</w:t>
+      </w:r>
+      <w:r>
+        <w:rPr>
+          <w:rFonts w:ascii="Arial" w:hAnsi="Arial" w:cs="Arial"/>
+          <w:sz w:val="18"/>
+          <w:szCs w:val="18"/>
+        </w:rPr>
+        <w:br/>
+        <w:t>ISO Certified 9001:2015</w:t>
+      </w:r>
+    </w:p>
+    <w:tbl>
+      <w:tblPr>
+        <w:tblStyle w:val="TableGrid"/>
+        <w:tblW w:w="10800" w:type="dxa"/>
+        <w:tblInd w:w="-5" w:type="dxa"/>
+        <w:tblLook w:val="04A0" w:firstRow="1" w:lastRow="0" w:firstColumn="1" w:lastColumn="0" w:noHBand="0" w:noVBand="1"/>
+      </w:tblPr>
+      <w:tblGrid>
+        <w:gridCol w:w="5310"/>
+        <w:gridCol w:w="3330"/>
+        <w:gridCol w:w="2160"/>
+      </w:tblGrid>
+      <w:tr>
+        <w:trPr>
+          <w:trHeight w:val="485"/>
+        </w:trPr>
+        <w:tc>
+          <w:tcPr>
+            <w:tcW w:w="5310" w:type="dxa"/>
+            <w:tcBorders>
+              <w:top w:val="single" w:sz="4" w:space="0" w:color="auto"/>
+              <w:left w:val="single" w:sz="4" w:space="0" w:color="auto"/>
+              <w:bottom w:val="nil"/>
+              <w:right w:val="nil"/>
+            </w:tcBorders>
+            <w:vAlign w:val="center"/>
+          </w:tcPr>
+          <w:p>
+            <w:pPr>
+              <w:rPr>
+                <w:rFonts w:ascii="Times New Roman" w:hAnsi="Times New Roman" w:cs="Times New Roman"/>
+              </w:rPr>
+            </w:pPr>
+            <w:r>
+              <w:rPr>
+                <w:rFonts w:ascii="Arial" w:hAnsi="Arial" w:cs="Arial"/>
+              </w:rPr>
+              <w:t>Patient ID:</w:t>
+            </w:r>
+            <w:r>
+              <w:rPr>
+                <w:rFonts w:ascii="Arial" w:hAnsi="Arial" w:cs="Arial"/>
+              </w:rPr>
+              <w:t xml:space="preserve"> </w:t>
+            </w:r>
+          </w:p>
+        </w:tc>
+        <w:tc>
+          <w:tcPr>
+            <w:tcW w:w="3330" w:type="dxa"/>
+            <w:tcBorders>
+              <w:top w:val="single" w:sz="4" w:space="0" w:color="auto"/>
+              <w:left w:val="nil"/>
+              <w:bottom w:val="nil"/>
+              <w:right w:val="nil"/>
+            </w:tcBorders>
+            <w:vAlign w:val="center"/>
+          </w:tcPr>
+          <w:p>
+            <w:pPr>
+              <w:rPr>
+                <w:rFonts w:ascii="Arial" w:hAnsi="Arial" w:cs="Arial"/>
+              </w:rPr>
+            </w:pPr>
+            <w:r>
+              <w:rPr>
+                <w:rFonts w:ascii="Arial" w:hAnsi="Arial" w:cs="Arial"/>
+              </w:rPr>
+              <w:t>Date:</w:t>
+            </w:r>
+          </w:p>
+        </w:tc>
+        <w:tc>
+          <w:tcPr>
+            <w:tcW w:w="2160" w:type="dxa"/>
+            <w:tcBorders>
+              <w:top w:val="single" w:sz="4" w:space="0" w:color="auto"/>
+              <w:left w:val="nil"/>
+              <w:bottom w:val="nil"/>
+              <w:right w:val="single" w:sz="4" w:space="0" w:color="auto"/>
+            </w:tcBorders>
+            <w:vAlign w:val="center"/>
+          </w:tcPr>
+          <w:p>
+            <w:pPr>
+              <w:rPr>
+                <w:rFonts w:ascii="Arial" w:hAnsi="Arial" w:cs="Arial"/>
+              </w:rPr>
+            </w:pPr>
+            <w:r>
+              <w:rPr>
+                <w:rFonts w:ascii="Arial" w:hAnsi="Arial" w:cs="Arial"/>
+              </w:rPr>
+              <w:t>Form No:</w:t>
+            </w:r>
+          </w:p>
+        </w:tc>
+      </w:tr>
+      <w:tr>
+        <w:trPr>
+          <w:trHeight w:val="350"/>
+        </w:trPr>
+        <w:tc>
+          <w:tcPr>
+            <w:tcW w:w="5310" w:type="dxa"/>
+            <w:tcBorders>
+              <w:top w:val="nil"/>
+              <w:left w:val="single" w:sz="4" w:space="0" w:color="auto"/>
+              <w:bottom w:val="nil"/>
+              <w:right w:val="nil"/>
+            </w:tcBorders>
+            <w:vAlign w:val="center"/>
+          </w:tcPr>
+          <w:p>
+            <w:pPr>
+              <w:ind w:left="720" w:hanging="720"/>
+              <w:rPr>
+                <w:rFonts w:ascii="Times New Roman" w:hAnsi="Times New Roman" w:cs="Times New Roman"/>
+              </w:rPr>
+            </w:pPr>
+            <w:r>
+              <w:rPr>
+                <w:rFonts w:ascii="Arial" w:hAnsi="Arial" w:cs="Arial"/>
+              </w:rPr>
+              <w:t xml:space="preserve">Name: </w:t>
+            </w:r>
+            <w:r>
+              <w:rPr>
+                <w:rFonts w:ascii="Arial" w:hAnsi="Arial" w:cs="Arial"/>
+              </w:rPr>
+              <w:tab/>
+            </w:r>
+          </w:p>
+        </w:tc>
+        <w:tc>
+          <w:tcPr>
+            <w:tcW w:w="5490" w:type="dxa"/>
+            <w:gridSpan w:val="2"/>
+            <w:tcBorders>
+              <w:top w:val="nil"/>
+              <w:left w:val="nil"/>
+              <w:bottom w:val="nil"/>
+              <w:right w:val="single" w:sz="4" w:space="0" w:color="auto"/>
+            </w:tcBorders>
+            <w:vAlign w:val="center"/>
+          </w:tcPr>
+          <w:p>
+            <w:pPr>
+              <w:ind w:left="720" w:hanging="720"/>
+              <w:rPr>
+                <w:rFonts w:ascii="Arial" w:hAnsi="Arial" w:cs="Arial"/>
+              </w:rPr>
+            </w:pPr>
+            <w:r>
+              <w:rPr>
+                <w:rFonts w:ascii="Arial" w:hAnsi="Arial" w:cs="Arial"/>
+              </w:rPr>
+              <w:t>Package:</w:t>
+            </w:r>
+          </w:p>
+        </w:tc>
+      </w:tr>
+      <w:tr>
+        <w:trPr>
+          <w:trHeight w:val="350"/>
+        </w:trPr>
+        <w:tc>
+          <w:tcPr>
+            <w:tcW w:w="5310" w:type="dxa"/>
+            <w:tcBorders>
+              <w:top w:val="nil"/>
+              <w:left w:val="single" w:sz="4" w:space="0" w:color="auto"/>
+              <w:bottom w:val="nil"/>
+              <w:right w:val="nil"/>
+            </w:tcBorders>
+            <w:vAlign w:val="center"/>
+          </w:tcPr>
+          <w:p>
+            <w:pPr>
+              <w:ind w:left="720" w:hanging="720"/>
+              <w:rPr>
+                <w:rFonts w:ascii="Arial" w:hAnsi="Arial" w:cs="Arial"/>
+              </w:rPr>
+            </w:pPr>
+            <w:r>
+              <w:rPr>
+                <w:rFonts w:ascii="Arial" w:hAnsi="Arial" w:cs="Arial"/>
+              </w:rPr>
+              <w:t xml:space="preserve">Age: </w:t>
+            </w:r>
+          </w:p>
+        </w:tc>
+        <w:tc>
+          <w:tcPr>
+            <w:tcW w:w="5490" w:type="dxa"/>
+            <w:gridSpan w:val="2"/>
+            <w:tcBorders>
+              <w:top w:val="nil"/>
+              <w:left w:val="nil"/>
+              <w:bottom w:val="nil"/>
+              <w:right w:val="single" w:sz="4" w:space="0" w:color="auto"/>
+            </w:tcBorders>
+            <w:vAlign w:val="center"/>
+          </w:tcPr>
+          <w:p>
+            <w:pPr>
+              <w:rPr>
+                <w:rFonts w:ascii="Arial" w:hAnsi="Arial" w:cs="Arial"/>
+              </w:rPr>
+            </w:pPr>
+            <w:r>
+              <w:rPr>
+                <w:rFonts w:ascii="Arial" w:hAnsi="Arial" w:cs="Arial"/>
+              </w:rPr>
+              <w:t>Company:</w:t>
+            </w:r>
+          </w:p>
+        </w:tc>
+      </w:tr>
+      <w:tr>
+        <w:trPr>
+          <w:trHeight w:val="350"/>
+        </w:trPr>
+        <w:tc>
+          <w:tcPr>
+            <w:tcW w:w="5310" w:type="dxa"/>
+            <w:tcBorders>
+              <w:top w:val="nil"/>
+              <w:left w:val="single" w:sz="4" w:space="0" w:color="auto"/>
+              <w:bottom w:val="nil"/>
+              <w:right w:val="nil"/>
+            </w:tcBorders>
+            <w:vAlign w:val="center"/>
+          </w:tcPr>
+          <w:p>
+            <w:pPr>
+              <w:tabs>
+                <w:tab w:val="left" w:pos="0"/>
+              </w:tabs>
+              <w:rPr>
+                <w:rFonts w:ascii="Times New Roman" w:hAnsi="Times New Roman" w:cs="Times New Roman"/>
+              </w:rPr>
+            </w:pPr>
+            <w:r>
+              <w:rPr>
+                <w:rFonts w:ascii="Arial" w:hAnsi="Arial" w:cs="Arial"/>
+              </w:rPr>
+              <w:t xml:space="preserve">Gender:  </w:t>
+            </w:r>
+            <w:r>
+              <w:rPr>
+                <w:rFonts w:ascii="Arial" w:hAnsi="Arial" w:cs="Arial"/>
+              </w:rPr>
+              <w:tab/>
+            </w:r>
+          </w:p>
+        </w:tc>
+        <w:tc>
+          <w:tcPr>
+            <w:tcW w:w="5490" w:type="dxa"/>
+            <w:gridSpan w:val="2"/>
+            <w:tcBorders>
+              <w:top w:val="nil"/>
+              <w:left w:val="nil"/>
+              <w:bottom w:val="nil"/>
+              <w:right w:val="single" w:sz="4" w:space="0" w:color="auto"/>
+            </w:tcBorders>
+            <w:vAlign w:val="center"/>
+          </w:tcPr>
+          <w:p>
+            <w:pPr>
+              <w:tabs>
+                <w:tab w:val="left" w:pos="0"/>
+              </w:tabs>
+              <w:rPr>
+                <w:rFonts w:ascii="Arial" w:hAnsi="Arial" w:cs="Arial"/>
+              </w:rPr>
+            </w:pPr>
+            <w:r>
+              <w:rPr>
+                <w:rFonts w:ascii="Arial" w:hAnsi="Arial" w:cs="Arial"/>
+              </w:rPr>
+              <w:t>Account:</w:t>
+            </w:r>
+          </w:p>
+        </w:tc>
+      </w:tr>
+      <w:tr>
+        <w:trPr>
+          <w:trHeight w:val="350"/>
+        </w:trPr>
+        <w:tc>
+          <w:tcPr>
+            <w:tcW w:w="5310" w:type="dxa"/>
+            <w:tcBorders>
+              <w:top w:val="nil"/>
+              <w:left w:val="single" w:sz="4" w:space="0" w:color="auto"/>
+              <w:bottom w:val="single" w:sz="4" w:space="0" w:color="auto"/>
+              <w:right w:val="nil"/>
+            </w:tcBorders>
+            <w:vAlign w:val="center"/>
+          </w:tcPr>
+          <w:p>
+            <w:pPr>
+              <w:tabs>
+                <w:tab w:val="left" w:pos="0"/>
+              </w:tabs>
+              <w:rPr>
+                <w:rFonts w:ascii="Arial" w:hAnsi="Arial" w:cs="Arial"/>
+              </w:rPr>
+            </w:pPr>
+            <w:r>
+              <w:rPr>
+                <w:rFonts w:ascii="Arial" w:hAnsi="Arial" w:cs="Arial"/>
+              </w:rPr>
+              <w:t>Civil Status:</w:t>
+            </w:r>
+          </w:p>
+        </w:tc>
+        <w:tc>
+          <w:tcPr>
+            <w:tcW w:w="5490" w:type="dxa"/>
+            <w:gridSpan w:val="2"/>
+            <w:tcBorders>
+              <w:top w:val="nil"/>
+              <w:left w:val="nil"/>
+              <w:bottom w:val="single" w:sz="4" w:space="0" w:color="auto"/>
+              <w:right w:val="single" w:sz="4" w:space="0" w:color="auto"/>
+            </w:tcBorders>
+            <w:vAlign w:val="center"/>
+          </w:tcPr>
+          <w:p>
+            <w:pPr>
+              <w:tabs>
+                <w:tab w:val="left" w:pos="0"/>
+              </w:tabs>
+              <w:rPr>
+                <w:rFonts w:ascii="Times New Roman" w:hAnsi="Times New Roman" w:cs="Times New Roman"/>
+              </w:rPr>
+            </w:pPr>
+          </w:p>
+        </w:tc>
+      </w:tr>
+    </w:tbl>
+    <w:p>
+      <w:pPr>
+        <w:tabs>
+          <w:tab w:val="left" w:pos="3315"/>
+        </w:tabs>
+        <w:jc w:val="center"/>
+        <w:rPr>
+          <w:rFonts w:ascii="Times New Roman" w:hAnsi="Times New Roman" w:cs="Times New Roman"/>
+        </w:rPr>
+      </w:pPr>
+      <w:r>
+        <w:rPr>
+          <w:rFonts w:ascii="Times New Roman" w:hAnsi="Times New Roman" w:cs="Times New Roman"/>
+        </w:rPr>
+        <w:br/>
+      </w:r>
+      <w:r>
+        <w:rPr>
+          <w:rFonts w:ascii="Times New Roman" w:hAnsi="Times New Roman" w:cs="Times New Roman"/>
+        </w:rPr>
+        <w:t>STOOL EXAMINATION</w:t>
+      </w:r>
+    </w:p>
+    <w:tbl>
+      <w:tblPr>
+        <w:tblStyle w:val="TableGrid"/>
+        <w:tblpPr w:leftFromText="180" w:rightFromText="180" w:vertAnchor="text" w:horzAnchor="margin" w:tblpY="-35"/>
+        <w:tblW w:w="10795" w:type="dxa"/>
+        <w:tblLook w:val="04A0" w:firstRow="1" w:lastRow="0" w:firstColumn="1" w:lastColumn="0" w:noHBand="0" w:noVBand="1"/>
+      </w:tblPr>
+      <w:tblGrid>
+        <w:gridCol w:w="2698"/>
+        <w:gridCol w:w="2699"/>
+        <w:gridCol w:w="2699"/>
+        <w:gridCol w:w="2699"/>
+      </w:tblGrid>
+      <w:tr>
+        <w:trPr>
+          <w:cantSplit/>
+          <w:trHeight w:val="440"/>
+        </w:trPr>
+        <w:tc>
+          <w:tcPr>
+            <w:tcW w:w="2698" w:type="dxa"/>
+            <w:tcBorders>
+              <w:bottom w:val="single" w:sz="4" w:space="0" w:color="auto"/>
+              <w:right w:val="nil"/>
+            </w:tcBorders>
+            <w:vAlign w:val="center"/>
+          </w:tcPr>
+          <w:p>
+            <w:pPr>
+              <w:tabs>
+                <w:tab w:val="left" w:pos="3315"/>
+              </w:tabs>
+              <w:rPr>
+                <w:rFonts w:ascii="Arial" w:hAnsi="Arial" w:cs="Arial"/>
+                <w:b/>
+              </w:rPr>
+            </w:pPr>
+            <w:r>
+              <w:rPr>
+                <w:rFonts w:ascii="Arial" w:hAnsi="Arial" w:cs="Arial"/>
+                <w:b/>
+              </w:rPr>
+              <w:t>Test Name</w:t>
+            </w:r>
+          </w:p>
+        </w:tc>
+        <w:tc>
+          <w:tcPr>
+            <w:tcW w:w="2699" w:type="dxa"/>
+            <w:tcBorders>
+              <w:left w:val="nil"/>
+              <w:bottom w:val="single" w:sz="4" w:space="0" w:color="auto"/>
+              <w:right w:val="nil"/>
+            </w:tcBorders>
+            <w:vAlign w:val="center"/>
+          </w:tcPr>
+          <w:p>
+            <w:pPr>
+              <w:tabs>
+                <w:tab w:val="left" w:pos="3315"/>
+              </w:tabs>
+              <w:rPr>
+                <w:rFonts w:ascii="Times New Roman" w:hAnsi="Times New Roman" w:cs="Times New Roman"/>
+              </w:rPr>
+            </w:pPr>
+            <w:r>
+              <w:rPr>
+                <w:rFonts w:ascii="Arial" w:hAnsi="Arial" w:cs="Arial"/>
+                <w:b/>
+              </w:rPr>
+              <w:t>Result</w:t>
+            </w:r>
+          </w:p>
+        </w:tc>
+        <w:tc>
+          <w:tcPr>
+            <w:tcW w:w="2699" w:type="dxa"/>
+            <w:tcBorders>
+              <w:left w:val="nil"/>
+              <w:bottom w:val="single" w:sz="4" w:space="0" w:color="auto"/>
+              <w:right w:val="nil"/>
+            </w:tcBorders>
+            <w:vAlign w:val="center"/>
+          </w:tcPr>
+          <w:p>
+            <w:pPr>
+              <w:tabs>
+                <w:tab w:val="left" w:pos="90"/>
+                <w:tab w:val="left" w:pos="3315"/>
+              </w:tabs>
+              <w:rPr>
+                <w:rFonts w:ascii="Times New Roman" w:hAnsi="Times New Roman" w:cs="Times New Roman"/>
+              </w:rPr>
+            </w:pPr>
+            <w:r>
+              <w:rPr>
+                <w:rFonts w:ascii="Arial" w:hAnsi="Arial" w:cs="Arial"/>
+                <w:b/>
+              </w:rPr>
+              <w:t>Units</w:t>
+            </w:r>
+          </w:p>
+        </w:tc>
+        <w:tc>
+          <w:tcPr>
+            <w:tcW w:w="2699" w:type="dxa"/>
+            <w:tcBorders>
+              <w:left w:val="nil"/>
+              <w:bottom w:val="single" w:sz="4" w:space="0" w:color="auto"/>
+            </w:tcBorders>
+            <w:vAlign w:val="center"/>
+          </w:tcPr>
+          <w:p>
+            <w:pPr>
+              <w:tabs>
+                <w:tab w:val="left" w:pos="180"/>
+                <w:tab w:val="left" w:pos="3315"/>
+              </w:tabs>
+              <w:rPr>
+                <w:rFonts w:ascii="Times New Roman" w:hAnsi="Times New Roman" w:cs="Times New Roman"/>
+              </w:rPr>
+            </w:pPr>
+            <w:r>
+              <w:rPr>
+                <w:rFonts w:ascii="Arial" w:hAnsi="Arial" w:cs="Arial"/>
+                <w:b/>
+              </w:rPr>
+              <w:t>Normal Range</w:t>
+            </w:r>
+          </w:p>
+        </w:tc>
+      </w:tr>
+      <w:tr>
+        <w:trPr>
+          <w:trHeight w:val="379"/>
+        </w:trPr>
+        <w:tc>
+          <w:tcPr>
+            <w:tcW w:w="2698" w:type="dxa"/>
+            <w:tcBorders>
+              <w:top w:val="single" w:sz="4" w:space="0" w:color="auto"/>
+              <w:left w:val="nil"/>
+              <w:bottom w:val="nil"/>
+              <w:right w:val="nil"/>
+            </w:tcBorders>
+            <w:vAlign w:val="center"/>
+          </w:tcPr>
+          <w:p>
+            <w:pPr>
+              <w:tabs>
+                <w:tab w:val="left" w:pos="3315"/>
+              </w:tabs>
+              <w:rPr>
+                <w:rFonts w:ascii="Arial" w:hAnsi="Arial" w:cs="Arial"/>
+              </w:rPr>
+            </w:pPr>
+            <w:r>
+              <w:rPr>
+                <w:rFonts w:ascii="Arial" w:hAnsi="Arial" w:cs="Arial"/>
+              </w:rPr>
+              <w:t>COLOR</w:t>
+            </w:r>
+          </w:p>
+        </w:tc>
+        <w:tc>
+          <w:tcPr>
+            <w:tcW w:w="2699" w:type="dxa"/>
+            <w:tcBorders>
+              <w:top w:val="single" w:sz="4" w:space="0" w:color="auto"/>
+              <w:left w:val="nil"/>
+              <w:bottom w:val="nil"/>
+              <w:right w:val="nil"/>
+            </w:tcBorders>
+          </w:tcPr>
+          <w:p>
+            <w:pPr>
+              <w:tabs>
+                <w:tab w:val="left" w:pos="3315"/>
+              </w:tabs>
+              <w:rPr>
+                <w:rFonts w:ascii="Times New Roman" w:hAnsi="Times New Roman" w:cs="Times New Roman"/>
+              </w:rPr>
+            </w:pPr>
+          </w:p>
+        </w:tc>
+        <w:tc>
+          <w:tcPr>
+            <w:tcW w:w="2699" w:type="dxa"/>
+            <w:tcBorders>
+              <w:top w:val="single" w:sz="4" w:space="0" w:color="auto"/>
+              <w:left w:val="nil"/>
+              <w:bottom w:val="nil"/>
+              <w:right w:val="nil"/>
+            </w:tcBorders>
+          </w:tcPr>
+          <w:p>
+            <w:pPr>
+              <w:tabs>
+                <w:tab w:val="left" w:pos="90"/>
+                <w:tab w:val="left" w:pos="3315"/>
+              </w:tabs>
+              <w:rPr>
+                <w:rFonts w:ascii="Times New Roman" w:hAnsi="Times New Roman" w:cs="Times New Roman"/>
+              </w:rPr>
+            </w:pPr>
+          </w:p>
+        </w:tc>
+        <w:tc>
+          <w:tcPr>
+            <w:tcW w:w="2699" w:type="dxa"/>
+            <w:tcBorders>
+              <w:top w:val="single" w:sz="4" w:space="0" w:color="auto"/>
+              <w:left w:val="nil"/>
+              <w:bottom w:val="nil"/>
+              <w:right w:val="nil"/>
+            </w:tcBorders>
+          </w:tcPr>
+          <w:p>
+            <w:pPr>
+              <w:tabs>
+                <w:tab w:val="left" w:pos="180"/>
+                <w:tab w:val="left" w:pos="3315"/>
+              </w:tabs>
+              <w:rPr>
+                <w:rFonts w:ascii="Times New Roman" w:hAnsi="Times New Roman" w:cs="Times New Roman"/>
+              </w:rPr>
+            </w:pPr>
+          </w:p>
+        </w:tc>
+      </w:tr>
+      <w:tr>
+        <w:trPr>
+          <w:trHeight w:val="380"/>
+        </w:trPr>
+        <w:tc>
+          <w:tcPr>
+            <w:tcW w:w="2698" w:type="dxa"/>
+            <w:tcBorders>
+              <w:top w:val="nil"/>
+              <w:left w:val="nil"/>
+              <w:bottom w:val="nil"/>
+              <w:right w:val="nil"/>
+            </w:tcBorders>
+            <w:vAlign w:val="center"/>
+          </w:tcPr>
+          <w:p>
+            <w:pPr>
+              <w:tabs>
+                <w:tab w:val="left" w:pos="3315"/>
+              </w:tabs>
+              <w:rPr>
+                <w:rFonts w:ascii="Arial" w:hAnsi="Arial" w:cs="Arial"/>
+              </w:rPr>
+            </w:pPr>
+            <w:r>
+              <w:rPr>
+                <w:rFonts w:ascii="Arial" w:hAnsi="Arial" w:cs="Arial"/>
+              </w:rPr>
+              <w:t>CONSISTENCY</w:t>
+            </w:r>
+          </w:p>
+        </w:tc>
+        <w:tc>
+          <w:tcPr>
+            <w:tcW w:w="2699" w:type="dxa"/>
+            <w:tcBorders>
+              <w:top w:val="nil"/>
+              <w:left w:val="nil"/>
+              <w:bottom w:val="nil"/>
+              <w:right w:val="nil"/>
+            </w:tcBorders>
+          </w:tcPr>
+          <w:p>
+            <w:pPr>
+              <w:tabs>
+                <w:tab w:val="left" w:pos="3315"/>
+              </w:tabs>
+              <w:rPr>
+                <w:rFonts w:ascii="Times New Roman" w:hAnsi="Times New Roman" w:cs="Times New Roman"/>
+              </w:rPr>
+            </w:pPr>
+          </w:p>
+        </w:tc>
+        <w:tc>
+          <w:tcPr>
+            <w:tcW w:w="2699" w:type="dxa"/>
+            <w:tcBorders>
+              <w:top w:val="nil"/>
+              <w:left w:val="nil"/>
+              <w:bottom w:val="nil"/>
+              <w:right w:val="nil"/>
+            </w:tcBorders>
+          </w:tcPr>
+          <w:p>
+            <w:pPr>
+              <w:tabs>
+                <w:tab w:val="left" w:pos="90"/>
+                <w:tab w:val="left" w:pos="3315"/>
+              </w:tabs>
+              <w:rPr>
+                <w:rFonts w:ascii="Times New Roman" w:hAnsi="Times New Roman" w:cs="Times New Roman"/>
+              </w:rPr>
+            </w:pPr>
+          </w:p>
+        </w:tc>
+        <w:tc>
+          <w:tcPr>
+            <w:tcW w:w="2699" w:type="dxa"/>
+            <w:tcBorders>
+              <w:top w:val="nil"/>
+              <w:left w:val="nil"/>
+              <w:bottom w:val="nil"/>
+              <w:right w:val="nil"/>
+            </w:tcBorders>
+          </w:tcPr>
+          <w:p>
+            <w:pPr>
+              <w:tabs>
+                <w:tab w:val="left" w:pos="180"/>
+                <w:tab w:val="left" w:pos="3315"/>
+              </w:tabs>
+              <w:rPr>
+                <w:rFonts w:ascii="Times New Roman" w:hAnsi="Times New Roman" w:cs="Times New Roman"/>
+              </w:rPr>
+            </w:pPr>
+          </w:p>
+        </w:tc>
+      </w:tr>
+      <w:tr>
+        <w:trPr>
+          <w:trHeight w:val="379"/>
+        </w:trPr>
+        <w:tc>
+          <w:tcPr>
+            <w:tcW w:w="2698" w:type="dxa"/>
+            <w:tcBorders>
+              <w:top w:val="nil"/>
+              <w:left w:val="nil"/>
+              <w:bottom w:val="nil"/>
+              <w:right w:val="nil"/>
+            </w:tcBorders>
+            <w:vAlign w:val="center"/>
+          </w:tcPr>
+          <w:p>
+            <w:pPr>
+              <w:tabs>
+                <w:tab w:val="left" w:pos="3315"/>
+              </w:tabs>
+              <w:rPr>
+                <w:rFonts w:ascii="Arial" w:hAnsi="Arial" w:cs="Arial"/>
+              </w:rPr>
+            </w:pPr>
+          </w:p>
+        </w:tc>
+        <w:tc>
+          <w:tcPr>
+            <w:tcW w:w="2699" w:type="dxa"/>
+            <w:tcBorders>
+              <w:top w:val="nil"/>
+              <w:left w:val="nil"/>
+              <w:bottom w:val="nil"/>
+              <w:right w:val="nil"/>
+            </w:tcBorders>
+          </w:tcPr>
+          <w:p>
+            <w:pPr>
+              <w:tabs>
+                <w:tab w:val="left" w:pos="3315"/>
+              </w:tabs>
+              <w:rPr>
+                <w:rFonts w:ascii="Times New Roman" w:hAnsi="Times New Roman" w:cs="Times New Roman"/>
+              </w:rPr>
+            </w:pPr>
+          </w:p>
+        </w:tc>
+        <w:tc>
+          <w:tcPr>
+            <w:tcW w:w="2699" w:type="dxa"/>
+            <w:tcBorders>
+              <w:top w:val="nil"/>
+              <w:left w:val="nil"/>
+              <w:bottom w:val="nil"/>
+              <w:right w:val="nil"/>
+            </w:tcBorders>
+          </w:tcPr>
+          <w:p>
+            <w:pPr>
+              <w:tabs>
+                <w:tab w:val="left" w:pos="90"/>
+                <w:tab w:val="left" w:pos="3315"/>
+              </w:tabs>
+              <w:rPr>
+                <w:rFonts w:ascii="Times New Roman" w:hAnsi="Times New Roman" w:cs="Times New Roman"/>
+              </w:rPr>
+            </w:pPr>
+          </w:p>
+        </w:tc>
+        <w:tc>
+          <w:tcPr>
+            <w:tcW w:w="2699" w:type="dxa"/>
+            <w:tcBorders>
+              <w:top w:val="nil"/>
+              <w:left w:val="nil"/>
+              <w:bottom w:val="nil"/>
+              <w:right w:val="nil"/>
+            </w:tcBorders>
+          </w:tcPr>
+          <w:p>
+            <w:pPr>
+              <w:tabs>
+                <w:tab w:val="left" w:pos="180"/>
+                <w:tab w:val="left" w:pos="3315"/>
+              </w:tabs>
+              <w:rPr>
+                <w:rFonts w:ascii="Times New Roman" w:hAnsi="Times New Roman" w:cs="Times New Roman"/>
+              </w:rPr>
+            </w:pPr>
+          </w:p>
+        </w:tc>
+      </w:tr>
+      <w:tr>
+        <w:trPr>
+          <w:trHeight w:val="380"/>
+        </w:trPr>
+        <w:tc>
+          <w:tcPr>
+            <w:tcW w:w="2698" w:type="dxa"/>
+            <w:tcBorders>
+              <w:top w:val="nil"/>
+              <w:left w:val="nil"/>
+              <w:bottom w:val="nil"/>
+              <w:right w:val="nil"/>
+            </w:tcBorders>
+            <w:vAlign w:val="center"/>
+          </w:tcPr>
+          <w:p>
+            <w:pPr>
+              <w:tabs>
+                <w:tab w:val="left" w:pos="3315"/>
+              </w:tabs>
+              <w:rPr>
+                <w:rFonts w:ascii="Arial" w:hAnsi="Arial" w:cs="Arial"/>
+              </w:rPr>
+            </w:pPr>
+            <w:r>
+              <w:rPr>
+                <w:rFonts w:ascii="Arial" w:hAnsi="Arial" w:cs="Arial"/>
+              </w:rPr>
+              <w:t>PUS</w:t>
+            </w:r>
+            <w:bookmarkStart w:id="0" w:name="_GoBack"/>
+            <w:bookmarkEnd w:id="0"/>
+          </w:p>
+        </w:tc>
+        <w:tc>
+          <w:tcPr>
+            <w:tcW w:w="2699" w:type="dxa"/>
+            <w:tcBorders>
+              <w:top w:val="nil"/>
+              <w:left w:val="nil"/>
+              <w:bottom w:val="nil"/>
+              <w:right w:val="nil"/>
+            </w:tcBorders>
+          </w:tcPr>
+          <w:p>
+            <w:pPr>
+              <w:tabs>
+                <w:tab w:val="left" w:pos="3315"/>
+              </w:tabs>
+              <w:rPr>
+                <w:rFonts w:ascii="Times New Roman" w:hAnsi="Times New Roman" w:cs="Times New Roman"/>
+              </w:rPr>
+            </w:pPr>
+          </w:p>
+        </w:tc>
+        <w:tc>
+          <w:tcPr>
+            <w:tcW w:w="2699" w:type="dxa"/>
+            <w:tcBorders>
+              <w:top w:val="nil"/>
+              <w:left w:val="nil"/>
+              <w:bottom w:val="nil"/>
+              <w:right w:val="nil"/>
+            </w:tcBorders>
+          </w:tcPr>
+          <w:p>
+            <w:pPr>
+              <w:tabs>
+                <w:tab w:val="left" w:pos="90"/>
+                <w:tab w:val="left" w:pos="3315"/>
+              </w:tabs>
+              <w:rPr>
+                <w:rFonts w:ascii="Times New Roman" w:hAnsi="Times New Roman" w:cs="Times New Roman"/>
+              </w:rPr>
+            </w:pPr>
+          </w:p>
+        </w:tc>
+        <w:tc>
+          <w:tcPr>
+            <w:tcW w:w="2699" w:type="dxa"/>
+            <w:tcBorders>
+              <w:top w:val="nil"/>
+              <w:left w:val="nil"/>
+              <w:bottom w:val="nil"/>
+              <w:right w:val="nil"/>
+            </w:tcBorders>
+          </w:tcPr>
+          <w:p>
+            <w:pPr>
+              <w:tabs>
+                <w:tab w:val="left" w:pos="180"/>
+                <w:tab w:val="left" w:pos="3315"/>
+              </w:tabs>
+              <w:rPr>
+                <w:rFonts w:ascii="Times New Roman" w:hAnsi="Times New Roman" w:cs="Times New Roman"/>
+              </w:rPr>
+            </w:pPr>
+          </w:p>
+        </w:tc>
+      </w:tr>
+      <w:tr>
+        <w:trPr>
+          <w:trHeight w:val="379"/>
+        </w:trPr>
+        <w:tc>
+          <w:tcPr>
+            <w:tcW w:w="2698" w:type="dxa"/>
+            <w:tcBorders>
+              <w:top w:val="nil"/>
+              <w:left w:val="nil"/>
+              <w:bottom w:val="nil"/>
+              <w:right w:val="nil"/>
+            </w:tcBorders>
+            <w:vAlign w:val="center"/>
+          </w:tcPr>
+          <w:p>
+            <w:pPr>
+              <w:tabs>
+                <w:tab w:val="left" w:pos="3315"/>
+              </w:tabs>
+              <w:rPr>
+                <w:rFonts w:ascii="Arial" w:hAnsi="Arial" w:cs="Arial"/>
+              </w:rPr>
+            </w:pPr>
+            <w:r>
+              <w:rPr>
+                <w:rFonts w:ascii="Arial" w:hAnsi="Arial" w:cs="Arial"/>
+              </w:rPr>
+              <w:t>RBC</w:t>
+            </w:r>
+          </w:p>
+        </w:tc>
+        <w:tc>
+          <w:tcPr>
+            <w:tcW w:w="2699" w:type="dxa"/>
+            <w:tcBorders>
+              <w:top w:val="nil"/>
+              <w:left w:val="nil"/>
+              <w:bottom w:val="nil"/>
+              <w:right w:val="nil"/>
+            </w:tcBorders>
+          </w:tcPr>
+          <w:p>
+            <w:pPr>
+              <w:tabs>
+                <w:tab w:val="left" w:pos="3315"/>
+              </w:tabs>
+              <w:rPr>
+                <w:rFonts w:ascii="Times New Roman" w:hAnsi="Times New Roman" w:cs="Times New Roman"/>
+              </w:rPr>
+            </w:pPr>
+          </w:p>
+        </w:tc>
+        <w:tc>
+          <w:tcPr>
+            <w:tcW w:w="2699" w:type="dxa"/>
+            <w:tcBorders>
+              <w:top w:val="nil"/>
+              <w:left w:val="nil"/>
+              <w:bottom w:val="nil"/>
+              <w:right w:val="nil"/>
+            </w:tcBorders>
+          </w:tcPr>
+          <w:p>
+            <w:pPr>
+              <w:tabs>
+                <w:tab w:val="left" w:pos="90"/>
+                <w:tab w:val="left" w:pos="3315"/>
+              </w:tabs>
+              <w:rPr>
+                <w:rFonts w:ascii="Times New Roman" w:hAnsi="Times New Roman" w:cs="Times New Roman"/>
+              </w:rPr>
+            </w:pPr>
+          </w:p>
+        </w:tc>
+        <w:tc>
+          <w:tcPr>
+            <w:tcW w:w="2699" w:type="dxa"/>
+            <w:tcBorders>
+              <w:top w:val="nil"/>
+              <w:left w:val="nil"/>
+              <w:bottom w:val="nil"/>
+              <w:right w:val="nil"/>
+            </w:tcBorders>
+          </w:tcPr>
+          <w:p>
+            <w:pPr>
+              <w:tabs>
+                <w:tab w:val="left" w:pos="180"/>
+                <w:tab w:val="left" w:pos="3315"/>
+              </w:tabs>
+              <w:rPr>
+                <w:rFonts w:ascii="Times New Roman" w:hAnsi="Times New Roman" w:cs="Times New Roman"/>
+              </w:rPr>
+            </w:pPr>
+          </w:p>
+        </w:tc>
+      </w:tr>
+      <w:tr>
+        <w:trPr>
+          <w:trHeight w:val="380"/>
+        </w:trPr>
+        <w:tc>
+          <w:tcPr>
+            <w:tcW w:w="2698" w:type="dxa"/>
+            <w:tcBorders>
+              <w:top w:val="nil"/>
+              <w:left w:val="nil"/>
+              <w:bottom w:val="nil"/>
+              <w:right w:val="nil"/>
+            </w:tcBorders>
+            <w:vAlign w:val="center"/>
+          </w:tcPr>
+          <w:p>
+            <w:pPr>
+              <w:tabs>
+                <w:tab w:val="left" w:pos="3315"/>
+              </w:tabs>
+              <w:rPr>
+                <w:rFonts w:ascii="Arial" w:hAnsi="Arial" w:cs="Arial"/>
+              </w:rPr>
+            </w:pPr>
+            <w:r>
+              <w:rPr>
+                <w:rFonts w:ascii="Arial" w:hAnsi="Arial" w:cs="Arial"/>
+              </w:rPr>
+              <w:t>OTHERS</w:t>
+            </w:r>
+          </w:p>
+        </w:tc>
+        <w:tc>
+          <w:tcPr>
+            <w:tcW w:w="2699" w:type="dxa"/>
+            <w:tcBorders>
+              <w:top w:val="nil"/>
+              <w:left w:val="nil"/>
+              <w:bottom w:val="nil"/>
+              <w:right w:val="nil"/>
+            </w:tcBorders>
+          </w:tcPr>
+          <w:p>
+            <w:pPr>
+              <w:tabs>
+                <w:tab w:val="left" w:pos="3315"/>
+              </w:tabs>
+              <w:rPr>
+                <w:rFonts w:ascii="Times New Roman" w:hAnsi="Times New Roman" w:cs="Times New Roman"/>
+              </w:rPr>
+            </w:pPr>
+          </w:p>
+        </w:tc>
+        <w:tc>
+          <w:tcPr>
+            <w:tcW w:w="2699" w:type="dxa"/>
+            <w:tcBorders>
+              <w:top w:val="nil"/>
+              <w:left w:val="nil"/>
+              <w:bottom w:val="nil"/>
+              <w:right w:val="nil"/>
+            </w:tcBorders>
+          </w:tcPr>
+          <w:p>
+            <w:pPr>
+              <w:tabs>
+                <w:tab w:val="left" w:pos="90"/>
+                <w:tab w:val="left" w:pos="3315"/>
+              </w:tabs>
+              <w:rPr>
+                <w:rFonts w:ascii="Times New Roman" w:hAnsi="Times New Roman" w:cs="Times New Roman"/>
+              </w:rPr>
+            </w:pPr>
+          </w:p>
+        </w:tc>
+        <w:tc>
+          <w:tcPr>
+            <w:tcW w:w="2699" w:type="dxa"/>
+            <w:tcBorders>
+              <w:top w:val="nil"/>
+              <w:left w:val="nil"/>
+              <w:bottom w:val="nil"/>
+              <w:right w:val="nil"/>
+            </w:tcBorders>
+          </w:tcPr>
+          <w:p>
+            <w:pPr>
+              <w:tabs>
+                <w:tab w:val="left" w:pos="180"/>
+                <w:tab w:val="left" w:pos="3315"/>
+              </w:tabs>
+              <w:rPr>
+                <w:rFonts w:ascii="Times New Roman" w:hAnsi="Times New Roman" w:cs="Times New Roman"/>
+              </w:rPr>
+            </w:pPr>
+          </w:p>
+        </w:tc>
+      </w:tr>
+    </w:tbl>
+    <w:p>
+      <w:pPr>
+        <w:tabs>
+          <w:tab w:val="left" w:pos="180"/>
+          <w:tab w:val="left" w:pos="3315"/>
+        </w:tabs>
+        <w:rPr>
+          <w:rFonts w:ascii="Times New Roman" w:hAnsi="Times New Roman" w:cs="Times New Roman"/>
+        </w:rPr>
+      </w:pPr>
     </w:p>
     <w:sectPr>
       <w:pgSz w:w="12240" w:h="15840"/>
@@ -3660,7 +4984,7 @@
 </file>
 
 <file path=customXml/itemProps1.xml><?xml version="1.0" encoding="utf-8"?>
-<ds:datastoreItem xmlns:ds="http://schemas.openxmlformats.org/officeDocument/2006/customXml" ds:itemID="{C975F826-13EE-409D-AF4A-3BD4C3A27187}">
+<ds:datastoreItem xmlns:ds="http://schemas.openxmlformats.org/officeDocument/2006/customXml" ds:itemID="{2AD51B43-0F43-4E4F-ABB5-7EF8678A867A}">
   <ds:schemaRefs>
     <ds:schemaRef ds:uri="http://schemas.openxmlformats.org/officeDocument/2006/bibliography"/>
   </ds:schemaRefs>

</xml_diff>

<commit_message>
Added Docs File and Added uniStool Printout
</commit_message>
<xml_diff>
--- a/SouthJLAInformationSystemC/Resources/ClinicalMicroscopy-Template.docx
+++ b/SouthJLAInformationSystemC/Resources/ClinicalMicroscopy-Template.docx
@@ -169,7 +169,25 @@
           <w:sz w:val="18"/>
           <w:szCs w:val="18"/>
         </w:rPr>
-        <w:t xml:space="preserve"> floor SKK Bldg. 63-65 Sen. Gil Puyat Ave., Pasay City</w:t>
+        <w:t xml:space="preserve"> floor SKK Bldg. 63-65 Sen. Gil </w:t>
+      </w:r>
+      <w:proofErr w:type="spellStart"/>
+      <w:r>
+        <w:rPr>
+          <w:rFonts w:ascii="Arial" w:hAnsi="Arial" w:cs="Arial"/>
+          <w:sz w:val="18"/>
+          <w:szCs w:val="18"/>
+        </w:rPr>
+        <w:t>Puyat</w:t>
+      </w:r>
+      <w:proofErr w:type="spellEnd"/>
+      <w:r>
+        <w:rPr>
+          <w:rFonts w:ascii="Arial" w:hAnsi="Arial" w:cs="Arial"/>
+          <w:sz w:val="18"/>
+          <w:szCs w:val="18"/>
+        </w:rPr>
+        <w:t xml:space="preserve"> Ave., Pasay City</w:t>
       </w:r>
       <w:r>
         <w:rPr>
@@ -632,8 +650,8 @@
         <w:tblLook w:val="04A0" w:firstRow="1" w:lastRow="0" w:firstColumn="1" w:lastColumn="0" w:noHBand="0" w:noVBand="1"/>
       </w:tblPr>
       <w:tblGrid>
-        <w:gridCol w:w="2698"/>
-        <w:gridCol w:w="2699"/>
+        <w:gridCol w:w="2875"/>
+        <w:gridCol w:w="2522"/>
         <w:gridCol w:w="2699"/>
         <w:gridCol w:w="2699"/>
       </w:tblGrid>
@@ -644,7 +662,7 @@
         </w:trPr>
         <w:tc>
           <w:tcPr>
-            <w:tcW w:w="2698" w:type="dxa"/>
+            <w:tcW w:w="2875" w:type="dxa"/>
             <w:tcBorders>
               <w:bottom w:val="single" w:sz="4" w:space="0" w:color="auto"/>
               <w:right w:val="nil"/>
@@ -672,7 +690,7 @@
         </w:tc>
         <w:tc>
           <w:tcPr>
-            <w:tcW w:w="2699" w:type="dxa"/>
+            <w:tcW w:w="2522" w:type="dxa"/>
             <w:tcBorders>
               <w:left w:val="nil"/>
               <w:bottom w:val="single" w:sz="4" w:space="0" w:color="auto"/>
@@ -762,7 +780,7 @@
         </w:trPr>
         <w:tc>
           <w:tcPr>
-            <w:tcW w:w="2698" w:type="dxa"/>
+            <w:tcW w:w="2875" w:type="dxa"/>
             <w:tcBorders>
               <w:top w:val="single" w:sz="4" w:space="0" w:color="auto"/>
               <w:left w:val="nil"/>
@@ -790,7 +808,7 @@
         </w:tc>
         <w:tc>
           <w:tcPr>
-            <w:tcW w:w="2699" w:type="dxa"/>
+            <w:tcW w:w="2522" w:type="dxa"/>
             <w:tcBorders>
               <w:top w:val="single" w:sz="4" w:space="0" w:color="auto"/>
               <w:left w:val="nil"/>
@@ -860,7 +878,7 @@
         </w:trPr>
         <w:tc>
           <w:tcPr>
-            <w:tcW w:w="2698" w:type="dxa"/>
+            <w:tcW w:w="2875" w:type="dxa"/>
             <w:tcBorders>
               <w:top w:val="nil"/>
               <w:left w:val="nil"/>
@@ -888,7 +906,7 @@
         </w:tc>
         <w:tc>
           <w:tcPr>
-            <w:tcW w:w="2699" w:type="dxa"/>
+            <w:tcW w:w="2522" w:type="dxa"/>
             <w:tcBorders>
               <w:top w:val="nil"/>
               <w:left w:val="nil"/>
@@ -958,29 +976,29 @@
         </w:trPr>
         <w:tc>
           <w:tcPr>
-            <w:tcW w:w="2698" w:type="dxa"/>
-            <w:tcBorders>
-              <w:top w:val="nil"/>
-              <w:left w:val="nil"/>
-              <w:bottom w:val="nil"/>
-              <w:right w:val="nil"/>
-            </w:tcBorders>
-            <w:vAlign w:val="center"/>
-          </w:tcPr>
-          <w:p>
-            <w:pPr>
-              <w:tabs>
-                <w:tab w:val="left" w:pos="3315"/>
-              </w:tabs>
-              <w:rPr>
-                <w:rFonts w:ascii="Arial" w:hAnsi="Arial" w:cs="Arial"/>
-              </w:rPr>
-            </w:pPr>
-          </w:p>
-        </w:tc>
-        <w:tc>
-          <w:tcPr>
-            <w:tcW w:w="2699" w:type="dxa"/>
+            <w:tcW w:w="2875" w:type="dxa"/>
+            <w:tcBorders>
+              <w:top w:val="nil"/>
+              <w:left w:val="nil"/>
+              <w:bottom w:val="nil"/>
+              <w:right w:val="nil"/>
+            </w:tcBorders>
+            <w:vAlign w:val="center"/>
+          </w:tcPr>
+          <w:p>
+            <w:pPr>
+              <w:tabs>
+                <w:tab w:val="left" w:pos="3315"/>
+              </w:tabs>
+              <w:rPr>
+                <w:rFonts w:ascii="Arial" w:hAnsi="Arial" w:cs="Arial"/>
+              </w:rPr>
+            </w:pPr>
+          </w:p>
+        </w:tc>
+        <w:tc>
+          <w:tcPr>
+            <w:tcW w:w="2522" w:type="dxa"/>
             <w:tcBorders>
               <w:top w:val="nil"/>
               <w:left w:val="nil"/>
@@ -1050,7 +1068,7 @@
         </w:trPr>
         <w:tc>
           <w:tcPr>
-            <w:tcW w:w="2698" w:type="dxa"/>
+            <w:tcW w:w="2875" w:type="dxa"/>
             <w:tcBorders>
               <w:top w:val="nil"/>
               <w:left w:val="nil"/>
@@ -1078,7 +1096,7 @@
         </w:tc>
         <w:tc>
           <w:tcPr>
-            <w:tcW w:w="2699" w:type="dxa"/>
+            <w:tcW w:w="2522" w:type="dxa"/>
             <w:tcBorders>
               <w:top w:val="nil"/>
               <w:left w:val="nil"/>
@@ -1148,7 +1166,7 @@
         </w:trPr>
         <w:tc>
           <w:tcPr>
-            <w:tcW w:w="2698" w:type="dxa"/>
+            <w:tcW w:w="2875" w:type="dxa"/>
             <w:tcBorders>
               <w:top w:val="nil"/>
               <w:left w:val="nil"/>
@@ -1176,7 +1194,7 @@
         </w:tc>
         <w:tc>
           <w:tcPr>
-            <w:tcW w:w="2699" w:type="dxa"/>
+            <w:tcW w:w="2522" w:type="dxa"/>
             <w:tcBorders>
               <w:top w:val="nil"/>
               <w:left w:val="nil"/>
@@ -1246,7 +1264,7 @@
         </w:trPr>
         <w:tc>
           <w:tcPr>
-            <w:tcW w:w="2698" w:type="dxa"/>
+            <w:tcW w:w="2875" w:type="dxa"/>
             <w:tcBorders>
               <w:top w:val="nil"/>
               <w:left w:val="nil"/>
@@ -1274,7 +1292,7 @@
         </w:tc>
         <w:tc>
           <w:tcPr>
-            <w:tcW w:w="2699" w:type="dxa"/>
+            <w:tcW w:w="2522" w:type="dxa"/>
             <w:tcBorders>
               <w:top w:val="nil"/>
               <w:left w:val="nil"/>
@@ -1344,7 +1362,7 @@
         </w:trPr>
         <w:tc>
           <w:tcPr>
-            <w:tcW w:w="2698" w:type="dxa"/>
+            <w:tcW w:w="2875" w:type="dxa"/>
             <w:tcBorders>
               <w:top w:val="nil"/>
               <w:left w:val="nil"/>
@@ -1372,7 +1390,7 @@
         </w:tc>
         <w:tc>
           <w:tcPr>
-            <w:tcW w:w="2699" w:type="dxa"/>
+            <w:tcW w:w="2522" w:type="dxa"/>
             <w:tcBorders>
               <w:top w:val="nil"/>
               <w:left w:val="nil"/>
@@ -1442,7 +1460,7 @@
         </w:trPr>
         <w:tc>
           <w:tcPr>
-            <w:tcW w:w="2698" w:type="dxa"/>
+            <w:tcW w:w="2875" w:type="dxa"/>
             <w:tcBorders>
               <w:top w:val="nil"/>
               <w:left w:val="nil"/>
@@ -1470,7 +1488,7 @@
         </w:tc>
         <w:tc>
           <w:tcPr>
-            <w:tcW w:w="2699" w:type="dxa"/>
+            <w:tcW w:w="2522" w:type="dxa"/>
             <w:tcBorders>
               <w:top w:val="nil"/>
               <w:left w:val="nil"/>
@@ -1539,7 +1557,7 @@
         </w:trPr>
         <w:tc>
           <w:tcPr>
-            <w:tcW w:w="2698" w:type="dxa"/>
+            <w:tcW w:w="2875" w:type="dxa"/>
             <w:tcBorders>
               <w:top w:val="nil"/>
               <w:left w:val="nil"/>
@@ -1567,7 +1585,7 @@
         </w:tc>
         <w:tc>
           <w:tcPr>
-            <w:tcW w:w="2699" w:type="dxa"/>
+            <w:tcW w:w="2522" w:type="dxa"/>
             <w:tcBorders>
               <w:top w:val="nil"/>
               <w:left w:val="nil"/>
@@ -1636,7 +1654,7 @@
         </w:trPr>
         <w:tc>
           <w:tcPr>
-            <w:tcW w:w="2698" w:type="dxa"/>
+            <w:tcW w:w="2875" w:type="dxa"/>
             <w:tcBorders>
               <w:top w:val="nil"/>
               <w:left w:val="nil"/>
@@ -1664,7 +1682,7 @@
         </w:tc>
         <w:tc>
           <w:tcPr>
-            <w:tcW w:w="2699" w:type="dxa"/>
+            <w:tcW w:w="2522" w:type="dxa"/>
             <w:tcBorders>
               <w:top w:val="nil"/>
               <w:left w:val="nil"/>
@@ -1733,7 +1751,7 @@
         </w:trPr>
         <w:tc>
           <w:tcPr>
-            <w:tcW w:w="2698" w:type="dxa"/>
+            <w:tcW w:w="2875" w:type="dxa"/>
             <w:tcBorders>
               <w:top w:val="nil"/>
               <w:left w:val="nil"/>
@@ -1761,7 +1779,7 @@
         </w:tc>
         <w:tc>
           <w:tcPr>
-            <w:tcW w:w="2699" w:type="dxa"/>
+            <w:tcW w:w="2522" w:type="dxa"/>
             <w:tcBorders>
               <w:top w:val="nil"/>
               <w:left w:val="nil"/>
@@ -1830,7 +1848,7 @@
         </w:trPr>
         <w:tc>
           <w:tcPr>
-            <w:tcW w:w="2698" w:type="dxa"/>
+            <w:tcW w:w="2875" w:type="dxa"/>
             <w:tcBorders>
               <w:top w:val="nil"/>
               <w:left w:val="nil"/>
@@ -1858,7 +1876,7 @@
         </w:tc>
         <w:tc>
           <w:tcPr>
-            <w:tcW w:w="2699" w:type="dxa"/>
+            <w:tcW w:w="2522" w:type="dxa"/>
             <w:tcBorders>
               <w:top w:val="nil"/>
               <w:left w:val="nil"/>
@@ -1927,7 +1945,7 @@
         </w:trPr>
         <w:tc>
           <w:tcPr>
-            <w:tcW w:w="2698" w:type="dxa"/>
+            <w:tcW w:w="2875" w:type="dxa"/>
             <w:tcBorders>
               <w:top w:val="nil"/>
               <w:left w:val="nil"/>
@@ -1955,7 +1973,7 @@
         </w:tc>
         <w:tc>
           <w:tcPr>
-            <w:tcW w:w="2699" w:type="dxa"/>
+            <w:tcW w:w="2522" w:type="dxa"/>
             <w:tcBorders>
               <w:top w:val="nil"/>
               <w:left w:val="nil"/>
@@ -2024,29 +2042,29 @@
         </w:trPr>
         <w:tc>
           <w:tcPr>
-            <w:tcW w:w="2698" w:type="dxa"/>
-            <w:tcBorders>
-              <w:top w:val="nil"/>
-              <w:left w:val="nil"/>
-              <w:bottom w:val="nil"/>
-              <w:right w:val="nil"/>
-            </w:tcBorders>
-            <w:vAlign w:val="center"/>
-          </w:tcPr>
-          <w:p>
-            <w:pPr>
-              <w:tabs>
-                <w:tab w:val="left" w:pos="3315"/>
-              </w:tabs>
-              <w:rPr>
-                <w:rFonts w:ascii="Arial" w:hAnsi="Arial" w:cs="Arial"/>
-              </w:rPr>
-            </w:pPr>
-          </w:p>
-        </w:tc>
-        <w:tc>
-          <w:tcPr>
-            <w:tcW w:w="2699" w:type="dxa"/>
+            <w:tcW w:w="2875" w:type="dxa"/>
+            <w:tcBorders>
+              <w:top w:val="nil"/>
+              <w:left w:val="nil"/>
+              <w:bottom w:val="nil"/>
+              <w:right w:val="nil"/>
+            </w:tcBorders>
+            <w:vAlign w:val="center"/>
+          </w:tcPr>
+          <w:p>
+            <w:pPr>
+              <w:tabs>
+                <w:tab w:val="left" w:pos="3315"/>
+              </w:tabs>
+              <w:rPr>
+                <w:rFonts w:ascii="Arial" w:hAnsi="Arial" w:cs="Arial"/>
+              </w:rPr>
+            </w:pPr>
+          </w:p>
+        </w:tc>
+        <w:tc>
+          <w:tcPr>
+            <w:tcW w:w="2522" w:type="dxa"/>
             <w:tcBorders>
               <w:top w:val="nil"/>
               <w:left w:val="nil"/>
@@ -2115,7 +2133,7 @@
         </w:trPr>
         <w:tc>
           <w:tcPr>
-            <w:tcW w:w="2698" w:type="dxa"/>
+            <w:tcW w:w="2875" w:type="dxa"/>
             <w:tcBorders>
               <w:top w:val="nil"/>
               <w:left w:val="nil"/>
@@ -2143,7 +2161,7 @@
         </w:tc>
         <w:tc>
           <w:tcPr>
-            <w:tcW w:w="2699" w:type="dxa"/>
+            <w:tcW w:w="2522" w:type="dxa"/>
             <w:tcBorders>
               <w:top w:val="nil"/>
               <w:left w:val="nil"/>
@@ -2212,7 +2230,7 @@
         </w:trPr>
         <w:tc>
           <w:tcPr>
-            <w:tcW w:w="2698" w:type="dxa"/>
+            <w:tcW w:w="2875" w:type="dxa"/>
             <w:tcBorders>
               <w:top w:val="nil"/>
               <w:left w:val="nil"/>
@@ -2240,7 +2258,7 @@
         </w:tc>
         <w:tc>
           <w:tcPr>
-            <w:tcW w:w="2699" w:type="dxa"/>
+            <w:tcW w:w="2522" w:type="dxa"/>
             <w:tcBorders>
               <w:top w:val="nil"/>
               <w:left w:val="nil"/>
@@ -2309,7 +2327,7 @@
         </w:trPr>
         <w:tc>
           <w:tcPr>
-            <w:tcW w:w="2698" w:type="dxa"/>
+            <w:tcW w:w="2875" w:type="dxa"/>
             <w:tcBorders>
               <w:top w:val="nil"/>
               <w:left w:val="nil"/>
@@ -2333,11 +2351,23 @@
               </w:rPr>
               <w:t>AMORPHOUS</w:t>
             </w:r>
-          </w:p>
-        </w:tc>
-        <w:tc>
-          <w:tcPr>
-            <w:tcW w:w="2699" w:type="dxa"/>
+            <w:r>
+              <w:rPr>
+                <w:rFonts w:ascii="Arial" w:hAnsi="Arial" w:cs="Arial"/>
+              </w:rPr>
+              <w:t xml:space="preserve"> </w:t>
+            </w:r>
+            <w:r>
+              <w:rPr>
+                <w:rFonts w:ascii="Arial" w:hAnsi="Arial" w:cs="Arial"/>
+              </w:rPr>
+              <w:t>MATERIAL</w:t>
+            </w:r>
+          </w:p>
+        </w:tc>
+        <w:tc>
+          <w:tcPr>
+            <w:tcW w:w="2522" w:type="dxa"/>
             <w:tcBorders>
               <w:top w:val="nil"/>
               <w:left w:val="nil"/>
@@ -2406,35 +2436,37 @@
         </w:trPr>
         <w:tc>
           <w:tcPr>
-            <w:tcW w:w="2698" w:type="dxa"/>
-            <w:tcBorders>
-              <w:top w:val="nil"/>
-              <w:left w:val="nil"/>
-              <w:bottom w:val="nil"/>
-              <w:right w:val="nil"/>
-            </w:tcBorders>
-            <w:vAlign w:val="center"/>
-          </w:tcPr>
-          <w:p>
-            <w:pPr>
-              <w:tabs>
-                <w:tab w:val="left" w:pos="3315"/>
-              </w:tabs>
-              <w:rPr>
-                <w:rFonts w:ascii="Arial" w:hAnsi="Arial" w:cs="Arial"/>
-              </w:rPr>
-            </w:pPr>
-            <w:r>
-              <w:rPr>
-                <w:rFonts w:ascii="Arial" w:hAnsi="Arial" w:cs="Arial"/>
-              </w:rPr>
-              <w:t>MATERIAL</w:t>
-            </w:r>
-          </w:p>
-        </w:tc>
-        <w:tc>
-          <w:tcPr>
-            <w:tcW w:w="2699" w:type="dxa"/>
+            <w:tcW w:w="2875" w:type="dxa"/>
+            <w:tcBorders>
+              <w:top w:val="nil"/>
+              <w:left w:val="nil"/>
+              <w:bottom w:val="nil"/>
+              <w:right w:val="nil"/>
+            </w:tcBorders>
+            <w:vAlign w:val="center"/>
+          </w:tcPr>
+          <w:p>
+            <w:pPr>
+              <w:tabs>
+                <w:tab w:val="left" w:pos="3315"/>
+              </w:tabs>
+              <w:rPr>
+                <w:rFonts w:ascii="Arial" w:hAnsi="Arial" w:cs="Arial"/>
+              </w:rPr>
+            </w:pPr>
+            <w:bookmarkStart w:id="0" w:name="_GoBack"/>
+            <w:bookmarkEnd w:id="0"/>
+            <w:r>
+              <w:rPr>
+                <w:rFonts w:ascii="Arial" w:hAnsi="Arial" w:cs="Arial"/>
+              </w:rPr>
+              <w:t>PUS CELLS</w:t>
+            </w:r>
+          </w:p>
+        </w:tc>
+        <w:tc>
+          <w:tcPr>
+            <w:tcW w:w="2522" w:type="dxa"/>
             <w:tcBorders>
               <w:top w:val="nil"/>
               <w:left w:val="nil"/>
@@ -2503,35 +2535,35 @@
         </w:trPr>
         <w:tc>
           <w:tcPr>
-            <w:tcW w:w="2698" w:type="dxa"/>
-            <w:tcBorders>
-              <w:top w:val="nil"/>
-              <w:left w:val="nil"/>
-              <w:bottom w:val="nil"/>
-              <w:right w:val="nil"/>
-            </w:tcBorders>
-            <w:vAlign w:val="center"/>
-          </w:tcPr>
-          <w:p>
-            <w:pPr>
-              <w:tabs>
-                <w:tab w:val="left" w:pos="3315"/>
-              </w:tabs>
-              <w:rPr>
-                <w:rFonts w:ascii="Arial" w:hAnsi="Arial" w:cs="Arial"/>
-              </w:rPr>
-            </w:pPr>
-            <w:r>
-              <w:rPr>
-                <w:rFonts w:ascii="Arial" w:hAnsi="Arial" w:cs="Arial"/>
-              </w:rPr>
-              <w:t>PUS CELLS</w:t>
-            </w:r>
-          </w:p>
-        </w:tc>
-        <w:tc>
-          <w:tcPr>
-            <w:tcW w:w="2699" w:type="dxa"/>
+            <w:tcW w:w="2875" w:type="dxa"/>
+            <w:tcBorders>
+              <w:top w:val="nil"/>
+              <w:left w:val="nil"/>
+              <w:bottom w:val="nil"/>
+              <w:right w:val="nil"/>
+            </w:tcBorders>
+            <w:vAlign w:val="center"/>
+          </w:tcPr>
+          <w:p>
+            <w:pPr>
+              <w:tabs>
+                <w:tab w:val="left" w:pos="3315"/>
+              </w:tabs>
+              <w:rPr>
+                <w:rFonts w:ascii="Arial" w:hAnsi="Arial" w:cs="Arial"/>
+              </w:rPr>
+            </w:pPr>
+            <w:r>
+              <w:rPr>
+                <w:rFonts w:ascii="Arial" w:hAnsi="Arial" w:cs="Arial"/>
+              </w:rPr>
+              <w:t>RBC</w:t>
+            </w:r>
+          </w:p>
+        </w:tc>
+        <w:tc>
+          <w:tcPr>
+            <w:tcW w:w="2522" w:type="dxa"/>
             <w:tcBorders>
               <w:top w:val="nil"/>
               <w:left w:val="nil"/>
@@ -2600,104 +2632,7 @@
         </w:trPr>
         <w:tc>
           <w:tcPr>
-            <w:tcW w:w="2698" w:type="dxa"/>
-            <w:tcBorders>
-              <w:top w:val="nil"/>
-              <w:left w:val="nil"/>
-              <w:bottom w:val="nil"/>
-              <w:right w:val="nil"/>
-            </w:tcBorders>
-            <w:vAlign w:val="center"/>
-          </w:tcPr>
-          <w:p>
-            <w:pPr>
-              <w:tabs>
-                <w:tab w:val="left" w:pos="3315"/>
-              </w:tabs>
-              <w:rPr>
-                <w:rFonts w:ascii="Arial" w:hAnsi="Arial" w:cs="Arial"/>
-              </w:rPr>
-            </w:pPr>
-            <w:r>
-              <w:rPr>
-                <w:rFonts w:ascii="Arial" w:hAnsi="Arial" w:cs="Arial"/>
-              </w:rPr>
-              <w:t>RBC</w:t>
-            </w:r>
-          </w:p>
-        </w:tc>
-        <w:tc>
-          <w:tcPr>
-            <w:tcW w:w="2699" w:type="dxa"/>
-            <w:tcBorders>
-              <w:top w:val="nil"/>
-              <w:left w:val="nil"/>
-              <w:bottom w:val="nil"/>
-              <w:right w:val="nil"/>
-            </w:tcBorders>
-          </w:tcPr>
-          <w:p>
-            <w:pPr>
-              <w:tabs>
-                <w:tab w:val="left" w:pos="3315"/>
-              </w:tabs>
-              <w:rPr>
-                <w:rFonts w:ascii="Times New Roman" w:hAnsi="Times New Roman" w:cs="Times New Roman"/>
-              </w:rPr>
-            </w:pPr>
-          </w:p>
-        </w:tc>
-        <w:tc>
-          <w:tcPr>
-            <w:tcW w:w="2699" w:type="dxa"/>
-            <w:tcBorders>
-              <w:top w:val="nil"/>
-              <w:left w:val="nil"/>
-              <w:bottom w:val="nil"/>
-              <w:right w:val="nil"/>
-            </w:tcBorders>
-          </w:tcPr>
-          <w:p>
-            <w:pPr>
-              <w:tabs>
-                <w:tab w:val="left" w:pos="3315"/>
-              </w:tabs>
-              <w:rPr>
-                <w:rFonts w:ascii="Times New Roman" w:hAnsi="Times New Roman" w:cs="Times New Roman"/>
-              </w:rPr>
-            </w:pPr>
-          </w:p>
-        </w:tc>
-        <w:tc>
-          <w:tcPr>
-            <w:tcW w:w="2699" w:type="dxa"/>
-            <w:tcBorders>
-              <w:top w:val="nil"/>
-              <w:left w:val="nil"/>
-              <w:bottom w:val="nil"/>
-              <w:right w:val="nil"/>
-            </w:tcBorders>
-          </w:tcPr>
-          <w:p>
-            <w:pPr>
-              <w:tabs>
-                <w:tab w:val="left" w:pos="180"/>
-                <w:tab w:val="left" w:pos="3315"/>
-              </w:tabs>
-              <w:rPr>
-                <w:rFonts w:ascii="Times New Roman" w:hAnsi="Times New Roman" w:cs="Times New Roman"/>
-              </w:rPr>
-            </w:pPr>
-          </w:p>
-        </w:tc>
-      </w:tr>
-      <w:tr>
-        <w:trPr>
-          <w:trHeight w:val="380"/>
-        </w:trPr>
-        <w:tc>
-          <w:tcPr>
-            <w:tcW w:w="2698" w:type="dxa"/>
+            <w:tcW w:w="2875" w:type="dxa"/>
             <w:tcBorders>
               <w:top w:val="nil"/>
               <w:left w:val="nil"/>
@@ -2725,7 +2660,7 @@
         </w:tc>
         <w:tc>
           <w:tcPr>
-            <w:tcW w:w="2699" w:type="dxa"/>
+            <w:tcW w:w="2522" w:type="dxa"/>
             <w:tcBorders>
               <w:top w:val="nil"/>
               <w:left w:val="nil"/>
@@ -3001,7 +2936,25 @@
           <w:sz w:val="18"/>
           <w:szCs w:val="18"/>
         </w:rPr>
-        <w:t xml:space="preserve"> floor SKK Bldg. 63-65 Sen. Gil Puyat Ave., Pasay City</w:t>
+        <w:t xml:space="preserve"> floor SKK Bldg. 63-65 Sen. Gil </w:t>
+      </w:r>
+      <w:proofErr w:type="spellStart"/>
+      <w:r>
+        <w:rPr>
+          <w:rFonts w:ascii="Arial" w:hAnsi="Arial" w:cs="Arial"/>
+          <w:sz w:val="18"/>
+          <w:szCs w:val="18"/>
+        </w:rPr>
+        <w:t>Puyat</w:t>
+      </w:r>
+      <w:proofErr w:type="spellEnd"/>
+      <w:r>
+        <w:rPr>
+          <w:rFonts w:ascii="Arial" w:hAnsi="Arial" w:cs="Arial"/>
+          <w:sz w:val="18"/>
+          <w:szCs w:val="18"/>
+        </w:rPr>
+        <w:t xml:space="preserve"> Ave., Pasay City</w:t>
       </w:r>
       <w:r>
         <w:rPr>
@@ -3419,11 +3372,6 @@
           <w:rFonts w:ascii="Times New Roman" w:hAnsi="Times New Roman" w:cs="Times New Roman"/>
         </w:rPr>
         <w:br/>
-      </w:r>
-      <w:r>
-        <w:rPr>
-          <w:rFonts w:ascii="Times New Roman" w:hAnsi="Times New Roman" w:cs="Times New Roman"/>
-        </w:rPr>
         <w:t>STOOL EXAMINATION</w:t>
       </w:r>
     </w:p>
@@ -3877,8 +3825,6 @@
               </w:rPr>
               <w:t>PUS</w:t>
             </w:r>
-            <w:bookmarkStart w:id="0" w:name="_GoBack"/>
-            <w:bookmarkEnd w:id="0"/>
           </w:p>
         </w:tc>
         <w:tc>
@@ -4984,7 +4930,7 @@
 </file>
 
 <file path=customXml/itemProps1.xml><?xml version="1.0" encoding="utf-8"?>
-<ds:datastoreItem xmlns:ds="http://schemas.openxmlformats.org/officeDocument/2006/customXml" ds:itemID="{2AD51B43-0F43-4E4F-ABB5-7EF8678A867A}">
+<ds:datastoreItem xmlns:ds="http://schemas.openxmlformats.org/officeDocument/2006/customXml" ds:itemID="{251BD7C6-A39C-461A-AB4E-39F59133F329}">
   <ds:schemaRefs>
     <ds:schemaRef ds:uri="http://schemas.openxmlformats.org/officeDocument/2006/bibliography"/>
   </ds:schemaRefs>

</xml_diff>